<commit_message>
Made app log atlantic cod quantity and saithe quantity
Added more whitepapers

Removed data in app
</commit_message>
<xml_diff>
--- a/report/Forsidemal2020.docx
+++ b/report/Forsidemal2020.docx
@@ -184,7 +184,12 @@
         <w:jc w:val="center"/>
       </w:pPr>
       <w:r>
-        <w:t>BACHELOROPPGAVE  2020</w:t>
+        <w:t>BACHELOROP</w:t>
+      </w:r>
+      <w:bookmarkStart w:id="0" w:name="_GoBack"/>
+      <w:bookmarkEnd w:id="0"/>
+      <w:r>
+        <w:t>PGAVE  2020</w:t>
       </w:r>
     </w:p>
     <w:p>
@@ -213,8 +218,6 @@
         <w:suppressAutoHyphens/>
         <w:jc w:val="center"/>
       </w:pPr>
-      <w:bookmarkStart w:id="0" w:name="_GoBack"/>
-      <w:bookmarkEnd w:id="0"/>
     </w:p>
     <w:p>
       <w:pPr>
@@ -249,14 +252,49 @@
         <w:jc w:val="center"/>
       </w:pPr>
       <w:r>
-        <w:t>(ev. bilde/illustrasjon)</w:t>
+        <w:drawing>
+          <wp:inline distT="0" distB="0" distL="0" distR="0" wp14:anchorId="565E02FE" wp14:editId="5109579F">
+            <wp:extent cx="5372100" cy="1841500"/>
+            <wp:effectExtent l="0" t="0" r="12700" b="12700"/>
+            <wp:docPr id="1" name="Bilde 1"/>
+            <wp:cNvGraphicFramePr>
+              <a:graphicFrameLocks xmlns:a="http://schemas.openxmlformats.org/drawingml/2006/main" noChangeAspect="1"/>
+            </wp:cNvGraphicFramePr>
+            <a:graphic xmlns:a="http://schemas.openxmlformats.org/drawingml/2006/main">
+              <a:graphicData uri="http://schemas.openxmlformats.org/drawingml/2006/picture">
+                <pic:pic xmlns:pic="http://schemas.openxmlformats.org/drawingml/2006/picture">
+                  <pic:nvPicPr>
+                    <pic:cNvPr id="1" name=""/>
+                    <pic:cNvPicPr/>
+                  </pic:nvPicPr>
+                  <pic:blipFill rotWithShape="1">
+                    <a:blip r:embed="rId5"/>
+                    <a:srcRect l="2646" t="42637" r="4101" b="1162"/>
+                    <a:stretch/>
+                  </pic:blipFill>
+                  <pic:spPr bwMode="auto">
+                    <a:xfrm>
+                      <a:off x="0" y="0"/>
+                      <a:ext cx="5372100" cy="1841500"/>
+                    </a:xfrm>
+                    <a:prstGeom prst="rect">
+                      <a:avLst/>
+                    </a:prstGeom>
+                    <a:ln>
+                      <a:noFill/>
+                    </a:ln>
+                    <a:extLst>
+                      <a:ext uri="{53640926-AAD7-44D8-BBD7-CCE9431645EC}">
+                        <a14:shadowObscured xmlns:a14="http://schemas.microsoft.com/office/drawing/2010/main"/>
+                      </a:ext>
+                    </a:extLst>
+                  </pic:spPr>
+                </pic:pic>
+              </a:graphicData>
+            </a:graphic>
+          </wp:inline>
+        </w:drawing>
       </w:r>
-    </w:p>
-    <w:p>
-      <w:pPr>
-        <w:suppressAutoHyphens/>
-        <w:jc w:val="center"/>
-      </w:pPr>
     </w:p>
     <w:p>
       <w:pPr>
@@ -303,25 +341,11 @@
     <w:p>
       <w:pPr>
         <w:suppressAutoHyphens/>
-        <w:jc w:val="center"/>
-      </w:pPr>
-    </w:p>
-    <w:p>
-      <w:pPr>
-        <w:suppressAutoHyphens/>
-        <w:jc w:val="center"/>
-      </w:pPr>
-    </w:p>
-    <w:p>
-      <w:pPr>
-        <w:suppressAutoHyphens/>
-        <w:jc w:val="center"/>
-      </w:pPr>
-    </w:p>
-    <w:p>
-      <w:pPr>
-        <w:suppressAutoHyphens/>
-        <w:jc w:val="center"/>
+      </w:pPr>
+    </w:p>
+    <w:p>
+      <w:pPr>
+        <w:suppressAutoHyphens/>
       </w:pPr>
     </w:p>
     <w:p>

</xml_diff>

<commit_message>
Finished the introduction of report
</commit_message>
<xml_diff>
--- a/report/Forsidemal2020.docx
+++ b/report/Forsidemal2020.docx
@@ -184,12 +184,7 @@
         <w:jc w:val="center"/>
       </w:pPr>
       <w:r>
-        <w:t>BACHELOROP</w:t>
-      </w:r>
-      <w:bookmarkStart w:id="0" w:name="_GoBack"/>
-      <w:bookmarkEnd w:id="0"/>
-      <w:r>
-        <w:t>PGAVE  2020</w:t>
+        <w:t>BACHELOROPPGAVE  2020</w:t>
       </w:r>
     </w:p>
     <w:p>
@@ -252,6 +247,9 @@
         <w:jc w:val="center"/>
       </w:pPr>
       <w:r>
+        <w:rPr>
+          <w:noProof/>
+        </w:rPr>
         <w:drawing>
           <wp:inline distT="0" distB="0" distL="0" distR="0" wp14:anchorId="565E02FE" wp14:editId="5109579F">
             <wp:extent cx="5372100" cy="1841500"/>
@@ -322,6 +320,8 @@
         <w:suppressAutoHyphens/>
         <w:jc w:val="center"/>
       </w:pPr>
+      <w:bookmarkStart w:id="0" w:name="_GoBack"/>
+      <w:bookmarkEnd w:id="0"/>
     </w:p>
     <w:p>
       <w:pPr>
@@ -337,6 +337,59 @@
         <w:suppressAutoHyphens/>
         <w:jc w:val="center"/>
       </w:pPr>
+      <w:r>
+        <w:rPr>
+          <w:noProof/>
+        </w:rPr>
+        <w:drawing>
+          <wp:inline distT="0" distB="0" distL="0" distR="0" wp14:anchorId="70104447" wp14:editId="223579DC">
+            <wp:extent cx="1663700" cy="254000"/>
+            <wp:effectExtent l="0" t="0" r="12700" b="0"/>
+            <wp:docPr id="3" name="Bilde 3" descr="figures/underskrift.png"/>
+            <wp:cNvGraphicFramePr>
+              <a:graphicFrameLocks xmlns:a="http://schemas.openxmlformats.org/drawingml/2006/main" noChangeAspect="1"/>
+            </wp:cNvGraphicFramePr>
+            <a:graphic xmlns:a="http://schemas.openxmlformats.org/drawingml/2006/main">
+              <a:graphicData uri="http://schemas.openxmlformats.org/drawingml/2006/picture">
+                <pic:pic xmlns:pic="http://schemas.openxmlformats.org/drawingml/2006/picture">
+                  <pic:nvPicPr>
+                    <pic:cNvPr id="0" name="Picture 1" descr="figures/underskrift.png"/>
+                    <pic:cNvPicPr>
+                      <a:picLocks noChangeAspect="1" noChangeArrowheads="1"/>
+                    </pic:cNvPicPr>
+                  </pic:nvPicPr>
+                  <pic:blipFill>
+                    <a:blip r:embed="rId6">
+                      <a:extLst>
+                        <a:ext uri="{28A0092B-C50C-407E-A947-70E740481C1C}">
+                          <a14:useLocalDpi xmlns:a14="http://schemas.microsoft.com/office/drawing/2010/main" val="0"/>
+                        </a:ext>
+                      </a:extLst>
+                    </a:blip>
+                    <a:srcRect/>
+                    <a:stretch>
+                      <a:fillRect/>
+                    </a:stretch>
+                  </pic:blipFill>
+                  <pic:spPr bwMode="auto">
+                    <a:xfrm>
+                      <a:off x="0" y="0"/>
+                      <a:ext cx="1663700" cy="254000"/>
+                    </a:xfrm>
+                    <a:prstGeom prst="rect">
+                      <a:avLst/>
+                    </a:prstGeom>
+                    <a:noFill/>
+                    <a:ln>
+                      <a:noFill/>
+                    </a:ln>
+                  </pic:spPr>
+                </pic:pic>
+              </a:graphicData>
+            </a:graphic>
+          </wp:inline>
+        </w:drawing>
+      </w:r>
     </w:p>
     <w:p>
       <w:pPr>

</xml_diff>

<commit_message>
Improved methods and updated poster, changed headline
</commit_message>
<xml_diff>
--- a/report/Forsidemal2020.docx
+++ b/report/Forsidemal2020.docx
@@ -219,14 +219,19 @@
         <w:suppressAutoHyphens/>
         <w:jc w:val="center"/>
       </w:pPr>
-    </w:p>
-    <w:p>
-      <w:pPr>
-        <w:suppressAutoHyphens/>
-        <w:jc w:val="center"/>
-      </w:pPr>
-      <w:r>
-        <w:t>Bruk av maskinsyn for deteksjon av ulike fiskearter</w:t>
+      <w:bookmarkStart w:id="0" w:name="_GoBack"/>
+      <w:bookmarkEnd w:id="0"/>
+    </w:p>
+    <w:p>
+      <w:pPr>
+        <w:suppressAutoHyphens/>
+        <w:jc w:val="center"/>
+      </w:pPr>
+      <w:r>
+        <w:t xml:space="preserve">Bruk av maskinsyn for </w:t>
+      </w:r>
+      <w:r>
+        <w:t>automatisk telling og artsbestemmelse av fisk under merder</w:t>
       </w:r>
     </w:p>
     <w:p>
@@ -320,8 +325,6 @@
         <w:suppressAutoHyphens/>
         <w:jc w:val="center"/>
       </w:pPr>
-      <w:bookmarkStart w:id="0" w:name="_GoBack"/>
-      <w:bookmarkEnd w:id="0"/>
     </w:p>
     <w:p>
       <w:pPr>

</xml_diff>

<commit_message>
Improved abstract. Added english to title and abstract.
Improved results. Made tables.

Found a way to make the report filesize 10 times smaller.
</commit_message>
<xml_diff>
--- a/report/Forsidemal2020.docx
+++ b/report/Forsidemal2020.docx
@@ -213,12 +213,6 @@
         <w:suppressAutoHyphens/>
         <w:jc w:val="center"/>
       </w:pPr>
-    </w:p>
-    <w:p>
-      <w:pPr>
-        <w:suppressAutoHyphens/>
-        <w:jc w:val="center"/>
-      </w:pPr>
       <w:bookmarkStart w:id="0" w:name="_GoBack"/>
       <w:bookmarkEnd w:id="0"/>
     </w:p>
@@ -231,8 +225,95 @@
         <w:t xml:space="preserve">Bruk av maskinsyn for </w:t>
       </w:r>
       <w:r>
-        <w:t>automatisk telling og artsbestemmelse av fisk under merder</w:t>
-      </w:r>
+        <w:t xml:space="preserve">automatisk telling og artsbestemmelse av </w:t>
+      </w:r>
+      <w:r>
+        <w:t>vill</w:t>
+      </w:r>
+      <w:r>
+        <w:t>fisk under merder</w:t>
+      </w:r>
+    </w:p>
+    <w:p>
+      <w:pPr>
+        <w:suppressAutoHyphens/>
+        <w:jc w:val="center"/>
+      </w:pPr>
+    </w:p>
+    <w:p>
+      <w:pPr>
+        <w:suppressAutoHyphens/>
+        <w:jc w:val="center"/>
+      </w:pPr>
+      <w:proofErr w:type="spellStart"/>
+      <w:r>
+        <w:t>Counting</w:t>
+      </w:r>
+      <w:proofErr w:type="spellEnd"/>
+      <w:r>
+        <w:t xml:space="preserve"> and </w:t>
+      </w:r>
+      <w:proofErr w:type="spellStart"/>
+      <w:r>
+        <w:t>Classification</w:t>
+      </w:r>
+      <w:proofErr w:type="spellEnd"/>
+      <w:r>
+        <w:t xml:space="preserve"> </w:t>
+      </w:r>
+      <w:proofErr w:type="spellStart"/>
+      <w:r>
+        <w:t>of</w:t>
+      </w:r>
+      <w:proofErr w:type="spellEnd"/>
+      <w:r>
+        <w:t xml:space="preserve"> Wild Fish </w:t>
+      </w:r>
+      <w:proofErr w:type="spellStart"/>
+      <w:r>
+        <w:t>Feeding</w:t>
+      </w:r>
+      <w:proofErr w:type="spellEnd"/>
+      <w:r>
+        <w:t xml:space="preserve"> in </w:t>
+      </w:r>
+      <w:proofErr w:type="spellStart"/>
+      <w:r>
+        <w:t>the</w:t>
+      </w:r>
+      <w:proofErr w:type="spellEnd"/>
+      <w:r>
+        <w:t xml:space="preserve"> </w:t>
+      </w:r>
+      <w:proofErr w:type="spellStart"/>
+      <w:r>
+        <w:t>vicinity</w:t>
+      </w:r>
+      <w:proofErr w:type="spellEnd"/>
+      <w:r>
+        <w:t xml:space="preserve"> </w:t>
+      </w:r>
+      <w:proofErr w:type="spellStart"/>
+      <w:r>
+        <w:t>of</w:t>
+      </w:r>
+      <w:proofErr w:type="spellEnd"/>
+      <w:r>
+        <w:t xml:space="preserve"> Fish Farms by </w:t>
+      </w:r>
+      <w:proofErr w:type="spellStart"/>
+      <w:r>
+        <w:t>using</w:t>
+      </w:r>
+      <w:proofErr w:type="spellEnd"/>
+      <w:r>
+        <w:t xml:space="preserve"> Computer </w:t>
+      </w:r>
+      <w:proofErr w:type="spellStart"/>
+      <w:r>
+        <w:t>Vision</w:t>
+      </w:r>
+      <w:proofErr w:type="spellEnd"/>
     </w:p>
     <w:p>
       <w:pPr>
@@ -413,19 +494,6 @@
     <w:p>
       <w:pPr>
         <w:suppressAutoHyphens/>
-        <w:jc w:val="center"/>
-      </w:pPr>
-    </w:p>
-    <w:p>
-      <w:pPr>
-        <w:suppressAutoHyphens/>
-        <w:jc w:val="center"/>
-      </w:pPr>
-    </w:p>
-    <w:p>
-      <w:pPr>
-        <w:suppressAutoHyphens/>
-        <w:jc w:val="center"/>
       </w:pPr>
     </w:p>
     <w:p>

</xml_diff>